<commit_message>
Endnu flere ændringer - UC5
</commit_message>
<xml_diff>
--- a/02-Requirement/Dataordbog - UC5.docx
+++ b/02-Requirement/Dataordbog - UC5.docx
@@ -22,7 +22,7 @@
         <w:rPr>
           <w:rStyle w:val="Overskrift1Tegn"/>
         </w:rPr>
-        <w:t>Fn</w:t>
+        <w:t>Normalkraft</w:t>
       </w:r>
       <w:r>
         <w:t xml:space="preserve"> </w:t>
@@ -47,6 +47,7 @@
       </w:r>
     </w:p>
     <w:p>
+      <w:proofErr w:type="spellStart"/>
       <w:r>
         <w:rPr>
           <w:rStyle w:val="Overskrift1Tegn"/>
@@ -59,6 +60,7 @@
         </w:rPr>
         <w:t>N</w:t>
       </w:r>
+      <w:proofErr w:type="spellEnd"/>
     </w:p>
     <w:p>
       <w:hyperlink r:id="rId4" w:history="1">
@@ -87,15 +89,7 @@
       </w:r>
     </w:p>
     <w:p>
-      <w:pPr>
-        <w:rPr>
-          <w:b/>
-        </w:rPr>
-      </w:pPr>
-      <w:r>
-        <w:rPr>
-          <w:b/>
-        </w:rPr>
+      <w:r>
         <w:t xml:space="preserve"> </w:t>
       </w:r>
       <m:oMath>
@@ -104,51 +98,20 @@
             <m:ctrlPr>
               <w:rPr>
                 <w:rFonts w:ascii="Cambria Math" w:hAnsi="Cambria Math"/>
-                <w:b/>
                 <w:i/>
               </w:rPr>
             </m:ctrlPr>
           </m:fPr>
           <m:num>
-            <m:sSub>
-              <m:sSubPr>
-                <m:ctrlPr>
-                  <w:rPr>
-                    <w:rFonts w:ascii="Cambria Math" w:hAnsi="Cambria Math"/>
-                    <w:b/>
-                    <w:i/>
-                  </w:rPr>
-                </m:ctrlPr>
-              </m:sSubPr>
-              <m:e>
-                <m:r>
-                  <m:rPr>
-                    <m:sty m:val="bi"/>
-                  </m:rPr>
-                  <w:rPr>
-                    <w:rFonts w:ascii="Cambria Math" w:hAnsi="Cambria Math"/>
-                  </w:rPr>
-                  <m:t>F</m:t>
-                </m:r>
-              </m:e>
-              <m:sub>
-                <m:r>
-                  <m:rPr>
-                    <m:sty m:val="bi"/>
-                  </m:rPr>
-                  <w:rPr>
-                    <w:rFonts w:ascii="Cambria Math" w:hAnsi="Cambria Math"/>
-                  </w:rPr>
-                  <m:t>n</m:t>
-                </m:r>
-              </m:sub>
-            </m:sSub>
+            <m:r>
+              <w:rPr>
+                <w:rFonts w:ascii="Cambria Math" w:hAnsi="Cambria Math"/>
+              </w:rPr>
+              <m:t>Normalkraft</m:t>
+            </m:r>
           </m:num>
           <m:den>
             <m:r>
-              <m:rPr>
-                <m:sty m:val="bi"/>
-              </m:rPr>
               <w:rPr>
                 <w:rFonts w:ascii="Cambria Math" w:hAnsi="Cambria Math"/>
               </w:rPr>
@@ -157,9 +120,6 @@
           </m:den>
         </m:f>
         <m:r>
-          <m:rPr>
-            <m:sty m:val="bi"/>
-          </m:rPr>
           <w:rPr>
             <w:rFonts w:ascii="Cambria Math" w:hAnsi="Cambria Math"/>
           </w:rPr>
@@ -177,7 +137,15 @@
     </w:p>
     <w:p>
       <w:r>
-        <w:t>Et bestemt område i et element/objekt. En figur har en formel til at beregne dets areal, denne formel afhænger af figuren. Arealet vil altid blive oplyst i kvadratmillimeter når vi snakker udregning af SigmaN.</w:t>
+        <w:t xml:space="preserve">Et bestemt område i et element/objekt. En figur har en formel til at beregne dets areal, denne formel afhænger af figuren. Arealet vil altid blive oplyst i kvadratmillimeter når vi snakker udregning af </w:t>
+      </w:r>
+      <w:proofErr w:type="spellStart"/>
+      <w:r>
+        <w:t>SigmaN</w:t>
+      </w:r>
+      <w:proofErr w:type="spellEnd"/>
+      <w:r>
+        <w:t>.</w:t>
       </w:r>
     </w:p>
     <w:p>

</xml_diff>